<commit_message>
Week 6 Email - Progress Report
</commit_message>
<xml_diff>
--- a/Documentation/Week 6 Email - Progress Report.docx
+++ b/Documentation/Week 6 Email - Progress Report.docx
@@ -42,8 +42,6 @@
       <w:r>
         <w:t>Dear Sir,</w:t>
       </w:r>
-      <w:bookmarkStart w:id="0" w:name="_GoBack"/>
-      <w:bookmarkEnd w:id="0"/>
     </w:p>
     <w:p>
       <w:pPr>
@@ -183,7 +181,7 @@
           <w:rFonts w:cstheme="minorHAnsi"/>
           <w:sz w:val="24"/>
         </w:rPr>
-        <w:t xml:space="preserve"> Last week Friday, we had success in uploading teacup firmware into our Arduino for the pulley system. </w:t>
+        <w:t xml:space="preserve"> </w:t>
       </w:r>
       <w:r>
         <w:rPr>
@@ -197,7 +195,30 @@
           <w:rFonts w:cstheme="minorHAnsi"/>
           <w:sz w:val="24"/>
         </w:rPr>
-        <w:t xml:space="preserve"> we cut holes through the case and are currently trying to figure out the distance to use for stepper more to move. </w:t>
+        <w:t xml:space="preserve"> we had success in uploading teacup firmware into ou</w:t>
+      </w:r>
+      <w:r>
+        <w:rPr>
+          <w:rFonts w:cstheme="minorHAnsi"/>
+          <w:sz w:val="24"/>
+        </w:rPr>
+        <w:t>r Arduino for the pulley system, and</w:t>
+      </w:r>
+      <w:r>
+        <w:rPr>
+          <w:rFonts w:cstheme="minorHAnsi"/>
+          <w:sz w:val="24"/>
+        </w:rPr>
+        <w:t xml:space="preserve"> we </w:t>
+      </w:r>
+      <w:bookmarkStart w:id="0" w:name="_GoBack"/>
+      <w:bookmarkEnd w:id="0"/>
+      <w:r>
+        <w:rPr>
+          <w:rFonts w:cstheme="minorHAnsi"/>
+          <w:sz w:val="24"/>
+        </w:rPr>
+        <w:t xml:space="preserve"> are currently trying to figure out the distance to use for stepper more to move. </w:t>
       </w:r>
     </w:p>
     <w:p>

</xml_diff>